<commit_message>
Versuch 5 fertig und kleine Änderungen an 6
</commit_message>
<xml_diff>
--- a/physik_praktikum/Messungen Versuch 5 und 6.docx
+++ b/physik_praktikum/Messungen Versuch 5 und 6.docx
@@ -163,17 +163,8 @@
                 <w:vertAlign w:val="subscript"/>
               </w:rPr>
             </w:pPr>
-            <w:proofErr w:type="spellStart"/>
-            <w:r>
-              <w:t>Fallzeit</w:t>
-            </w:r>
-            <w:proofErr w:type="spellEnd"/>
-            <w:r>
-              <w:t xml:space="preserve"> </w:t>
-            </w:r>
-            <w:proofErr w:type="spellStart"/>
-            <w:r>
-              <w:t>t</w:t>
+            <w:r>
+              <w:t>Fallzeit t</w:t>
             </w:r>
             <w:r>
               <w:rPr>
@@ -181,7 +172,6 @@
               </w:rPr>
               <w:t>Luft</w:t>
             </w:r>
-            <w:proofErr w:type="spellEnd"/>
           </w:p>
         </w:tc>
         <w:tc>
@@ -205,13 +195,8 @@
                 <w:vertAlign w:val="subscript"/>
               </w:rPr>
             </w:pPr>
-            <w:proofErr w:type="spellStart"/>
-            <w:r>
-              <w:t>Fallzeit</w:t>
-            </w:r>
-            <w:proofErr w:type="spellEnd"/>
-            <w:r>
-              <w:t xml:space="preserve"> t</w:t>
+            <w:r>
+              <w:t>Fallzeit t</w:t>
             </w:r>
             <w:r>
               <w:rPr>
@@ -232,10 +217,7 @@
     <w:p/>
     <w:p>
       <w:r>
-        <w:t>Messung 2</w:t>
-      </w:r>
-      <w:r>
-        <w:t>:</w:t>
+        <w:t>Messung 2:</w:t>
       </w:r>
     </w:p>
     <w:tbl>
@@ -262,17 +244,8 @@
                 <w:vertAlign w:val="subscript"/>
               </w:rPr>
             </w:pPr>
-            <w:proofErr w:type="spellStart"/>
-            <w:r>
-              <w:t>Fallzeit</w:t>
-            </w:r>
-            <w:proofErr w:type="spellEnd"/>
-            <w:r>
-              <w:t xml:space="preserve"> </w:t>
-            </w:r>
-            <w:proofErr w:type="spellStart"/>
-            <w:r>
-              <w:t>t</w:t>
+            <w:r>
+              <w:t>Fallzeit t</w:t>
             </w:r>
             <w:r>
               <w:rPr>
@@ -280,7 +253,6 @@
               </w:rPr>
               <w:t>Luft</w:t>
             </w:r>
-            <w:proofErr w:type="spellEnd"/>
           </w:p>
         </w:tc>
         <w:tc>
@@ -304,13 +276,8 @@
                 <w:vertAlign w:val="subscript"/>
               </w:rPr>
             </w:pPr>
-            <w:proofErr w:type="spellStart"/>
-            <w:r>
-              <w:t>Fallzeit</w:t>
-            </w:r>
-            <w:proofErr w:type="spellEnd"/>
-            <w:r>
-              <w:t xml:space="preserve"> t</w:t>
+            <w:r>
+              <w:t>Fallzeit t</w:t>
             </w:r>
             <w:r>
               <w:rPr>
@@ -331,10 +298,7 @@
     <w:p/>
     <w:p>
       <w:r>
-        <w:t>Messung 3</w:t>
-      </w:r>
-      <w:r>
-        <w:t>:</w:t>
+        <w:t>Messung 3:</w:t>
       </w:r>
     </w:p>
     <w:tbl>
@@ -361,17 +325,8 @@
                 <w:vertAlign w:val="subscript"/>
               </w:rPr>
             </w:pPr>
-            <w:proofErr w:type="spellStart"/>
-            <w:r>
-              <w:t>Fallzeit</w:t>
-            </w:r>
-            <w:proofErr w:type="spellEnd"/>
-            <w:r>
-              <w:t xml:space="preserve"> </w:t>
-            </w:r>
-            <w:proofErr w:type="spellStart"/>
-            <w:r>
-              <w:t>t</w:t>
+            <w:r>
+              <w:t>Fallzeit t</w:t>
             </w:r>
             <w:r>
               <w:rPr>
@@ -379,7 +334,6 @@
               </w:rPr>
               <w:t>Luft</w:t>
             </w:r>
-            <w:proofErr w:type="spellEnd"/>
           </w:p>
         </w:tc>
         <w:tc>
@@ -403,13 +357,8 @@
                 <w:vertAlign w:val="subscript"/>
               </w:rPr>
             </w:pPr>
-            <w:proofErr w:type="spellStart"/>
-            <w:r>
-              <w:t>Fallzeit</w:t>
-            </w:r>
-            <w:proofErr w:type="spellEnd"/>
-            <w:r>
-              <w:t xml:space="preserve"> t</w:t>
+            <w:r>
+              <w:t>Fallzeit t</w:t>
             </w:r>
             <w:r>
               <w:rPr>
@@ -429,6 +378,53 @@
     </w:tbl>
     <w:p/>
     <w:p>
+      <w:pPr>
+        <w:pStyle w:val="berschrift2"/>
+      </w:pPr>
+      <w:r>
+        <w:t>Messunsicherheit der Zeitmessung</w:t>
+      </w:r>
+    </w:p>
+    <w:tbl>
+      <w:tblPr>
+        <w:tblStyle w:val="Tabellenraster"/>
+        <w:tblW w:w="0" w:type="auto"/>
+        <w:tblLook w:val="04A0" w:firstRow="1" w:lastRow="0" w:firstColumn="1" w:lastColumn="0" w:noHBand="0" w:noVBand="1"/>
+      </w:tblPr>
+      <w:tblGrid>
+        <w:gridCol w:w="4531"/>
+        <w:gridCol w:w="4531"/>
+      </w:tblGrid>
+      <w:tr>
+        <w:tc>
+          <w:tcPr>
+            <w:tcW w:w="4531" w:type="dxa"/>
+          </w:tcPr>
+          <w:p>
+            <w:r>
+              <w:t>Unischerheit</w:t>
+            </w:r>
+            <w:bookmarkStart w:id="0" w:name="_GoBack"/>
+            <w:bookmarkEnd w:id="0"/>
+          </w:p>
+        </w:tc>
+        <w:tc>
+          <w:tcPr>
+            <w:tcW w:w="4531" w:type="dxa"/>
+          </w:tcPr>
+          <w:p>
+            <w:pPr>
+              <w:pStyle w:val="berschrift2"/>
+              <w:outlineLvl w:val="1"/>
+            </w:pPr>
+          </w:p>
+        </w:tc>
+      </w:tr>
+    </w:tbl>
+    <w:p>
+      <w:pPr>
+        <w:pStyle w:val="berschrift2"/>
+      </w:pPr>
       <w:r>
         <w:br w:type="page"/>
       </w:r>
@@ -439,13 +435,7 @@
       </w:pPr>
       <w:r>
         <w:lastRenderedPageBreak/>
-        <w:t>Messungen Versuch 6</w:t>
-      </w:r>
-      <w:r>
-        <w:t xml:space="preserve">, </w:t>
-      </w:r>
-      <w:r>
-        <w:t>Innendruck eines Luftballons</w:t>
+        <w:t>Messungen Versuch 6, Innendruck eines Luftballons</w:t>
       </w:r>
     </w:p>
     <w:tbl>
@@ -626,10 +616,7 @@
         </w:tc>
       </w:tr>
     </w:tbl>
-    <w:p>
-      <w:bookmarkStart w:id="0" w:name="_GoBack"/>
-      <w:bookmarkEnd w:id="0"/>
-    </w:p>
+    <w:p/>
     <w:tbl>
       <w:tblPr>
         <w:tblStyle w:val="Tabellenraster"/>
@@ -699,10 +686,7 @@
         <w:pStyle w:val="berschrift1"/>
       </w:pPr>
       <w:r>
-        <w:t>Messungen</w:t>
-      </w:r>
-      <w:r>
-        <w:t xml:space="preserve"> 2 mit anderem Mundstück</w:t>
+        <w:t>Messungen 2 mit anderem Mundstück</w:t>
       </w:r>
     </w:p>
     <w:tbl>
@@ -725,10 +709,7 @@
           </w:tcPr>
           <w:p>
             <w:r>
-              <w:t>Durchmesser</w:t>
-            </w:r>
-            <w:r>
-              <w:t xml:space="preserve"> Mundstück</w:t>
+              <w:t>Durchmesser Mundstück</w:t>
             </w:r>
           </w:p>
         </w:tc>

</xml_diff>